<commit_message>
Restructured the output file to match desired output. Also updated the Workday class to have consult hours and an id number and changed the second input file for further testing.
</commit_message>
<xml_diff>
--- a/HoursTotaller/TestHours2.docx
+++ b/HoursTotaller/TestHours2.docx
@@ -125,6 +125,134 @@
         <w:t xml:space="preserve">March 6, 2065</w:t>
         <w:tab/>
         <w:tab/>
+        <w:t xml:space="preserve">Summary, but it talks about other stuff from March 27, 2018</w:t>
+      </w:r>
+    </w:p>
+    <w:p>
+      <w:pPr>
+        <w:rPr/>
+      </w:pPr>
+      <w:r>
+        <w:rPr>
+          <w:rtl w:val="0"/>
+        </w:rPr>
+      </w:r>
+    </w:p>
+    <w:p>
+      <w:pPr>
+        <w:rPr/>
+      </w:pPr>
+      <w:r>
+        <w:rPr>
+          <w:rtl w:val="0"/>
+        </w:rPr>
+        <w:tab/>
+        <w:tab/>
+        <w:tab/>
+        <w:t xml:space="preserve">Travel Time = 0.75 hours</w:t>
+      </w:r>
+    </w:p>
+    <w:p>
+      <w:pPr>
+        <w:rPr/>
+      </w:pPr>
+      <w:r>
+        <w:rPr>
+          <w:rtl w:val="0"/>
+        </w:rPr>
+        <w:tab/>
+        <w:tab/>
+        <w:tab/>
+        <w:t xml:space="preserve">House Time = 1.5 hours</w:t>
+      </w:r>
+    </w:p>
+    <w:p>
+      <w:pPr>
+        <w:rPr/>
+      </w:pPr>
+      <w:r>
+        <w:rPr>
+          <w:rtl w:val="0"/>
+        </w:rPr>
+        <w:tab/>
+        <w:tab/>
+        <w:tab/>
+        <w:t xml:space="preserve">Community Time = 3.0 hours</w:t>
+      </w:r>
+    </w:p>
+    <w:p>
+      <w:pPr>
+        <w:rPr/>
+      </w:pPr>
+      <w:r>
+        <w:rPr>
+          <w:rtl w:val="0"/>
+        </w:rPr>
+        <w:tab/>
+        <w:tab/>
+        <w:tab/>
+        <w:t xml:space="preserve">Documentation Time = 0.25 hours</w:t>
+      </w:r>
+    </w:p>
+    <w:p>
+      <w:pPr>
+        <w:rPr/>
+      </w:pPr>
+      <w:r>
+        <w:rPr>
+          <w:rtl w:val="0"/>
+        </w:rPr>
+      </w:r>
+    </w:p>
+    <w:p>
+      <w:pPr>
+        <w:rPr/>
+      </w:pPr>
+      <w:r>
+        <w:rPr>
+          <w:rtl w:val="0"/>
+        </w:rPr>
+        <w:t xml:space="preserve">March 8, 2065</w:t>
+        <w:tab/>
+        <w:tab/>
+        <w:t xml:space="preserve">The Outreach Coordinator/Manager and I met to dicuss our services</w:t>
+      </w:r>
+    </w:p>
+    <w:p>
+      <w:pPr>
+        <w:rPr/>
+      </w:pPr>
+      <w:r>
+        <w:rPr>
+          <w:rtl w:val="0"/>
+        </w:rPr>
+        <w:tab/>
+        <w:tab/>
+        <w:tab/>
+        <w:t xml:space="preserve">Consult Time = 0.5 hours</w:t>
+      </w:r>
+    </w:p>
+    <w:p>
+      <w:pPr>
+        <w:rPr/>
+      </w:pPr>
+      <w:r>
+        <w:rPr>
+          <w:rtl w:val="0"/>
+        </w:rPr>
+      </w:r>
+    </w:p>
+    <w:p>
+      <w:pPr>
+        <w:rPr/>
+      </w:pPr>
+      <w:r>
+        <w:rPr>
+          <w:rtl w:val="0"/>
+        </w:rPr>
+        <w:t xml:space="preserve">March 8, 2065</w:t>
+        <w:tab/>
+        <w:tab/>
         <w:t xml:space="preserve">Summary</w:t>
       </w:r>
     </w:p>
@@ -149,35 +277,35 @@
         <w:tab/>
         <w:tab/>
         <w:tab/>
-        <w:t xml:space="preserve">Travel Time = 0.75 hours</w:t>
-      </w:r>
-    </w:p>
-    <w:p>
-      <w:pPr>
-        <w:rPr/>
-      </w:pPr>
-      <w:r>
-        <w:rPr>
-          <w:rtl w:val="0"/>
-        </w:rPr>
-        <w:tab/>
-        <w:tab/>
-        <w:tab/>
-        <w:t xml:space="preserve">House Time = 1.5 hours</w:t>
-      </w:r>
-    </w:p>
-    <w:p>
-      <w:pPr>
-        <w:rPr/>
-      </w:pPr>
-      <w:r>
-        <w:rPr>
-          <w:rtl w:val="0"/>
-        </w:rPr>
-        <w:tab/>
-        <w:tab/>
-        <w:tab/>
-        <w:t xml:space="preserve">Community Time = 3.0 hours</w:t>
+        <w:t xml:space="preserve">Travel Time = 1.5 hours</w:t>
+      </w:r>
+    </w:p>
+    <w:p>
+      <w:pPr>
+        <w:rPr/>
+      </w:pPr>
+      <w:r>
+        <w:rPr>
+          <w:rtl w:val="0"/>
+        </w:rPr>
+        <w:tab/>
+        <w:tab/>
+        <w:tab/>
+        <w:t xml:space="preserve">House Time = 1.0 hours</w:t>
+      </w:r>
+    </w:p>
+    <w:p>
+      <w:pPr>
+        <w:rPr/>
+      </w:pPr>
+      <w:r>
+        <w:rPr>
+          <w:rtl w:val="0"/>
+        </w:rPr>
+        <w:tab/>
+        <w:tab/>
+        <w:tab/>
+        <w:t xml:space="preserve">Community Time = 2.25 hours</w:t>
       </w:r>
     </w:p>
     <w:p>
@@ -212,44 +340,6 @@
         <w:rPr>
           <w:rtl w:val="0"/>
         </w:rPr>
-        <w:t xml:space="preserve">March 8, 2065</w:t>
-        <w:tab/>
-        <w:tab/>
-        <w:t xml:space="preserve">The Outreach Coordinator/Manager and I met to dicuss our services</w:t>
-      </w:r>
-    </w:p>
-    <w:p>
-      <w:pPr>
-        <w:rPr/>
-      </w:pPr>
-      <w:r>
-        <w:rPr>
-          <w:rtl w:val="0"/>
-        </w:rPr>
-        <w:tab/>
-        <w:tab/>
-        <w:tab/>
-        <w:t xml:space="preserve">Consult Time = 0.5 hours</w:t>
-      </w:r>
-    </w:p>
-    <w:p>
-      <w:pPr>
-        <w:rPr/>
-      </w:pPr>
-      <w:r>
-        <w:rPr>
-          <w:rtl w:val="0"/>
-        </w:rPr>
-      </w:r>
-    </w:p>
-    <w:p>
-      <w:pPr>
-        <w:rPr/>
-      </w:pPr>
-      <w:r>
-        <w:rPr>
-          <w:rtl w:val="0"/>
-        </w:rPr>
         <w:t xml:space="preserve">March 9, 2065</w:t>
         <w:tab/>
         <w:tab/>
@@ -266,6 +356,100 @@
           <w:rtl w:val="0"/>
         </w:rPr>
         <w:t xml:space="preserve">Consult Time = 1.0 hours </w:t>
+      </w:r>
+    </w:p>
+    <w:p>
+      <w:pPr>
+        <w:ind w:left="1440" w:firstLine="720"/>
+        <w:rPr/>
+      </w:pPr>
+      <w:r>
+        <w:rPr>
+          <w:rtl w:val="0"/>
+        </w:rPr>
+      </w:r>
+    </w:p>
+    <w:p>
+      <w:pPr>
+        <w:ind w:left="0" w:firstLine="0"/>
+        <w:rPr/>
+      </w:pPr>
+      <w:r>
+        <w:rPr>
+          <w:rtl w:val="0"/>
+        </w:rPr>
+        <w:t xml:space="preserve">March 9, 2065</w:t>
+        <w:tab/>
+        <w:tab/>
+        <w:t xml:space="preserve">Summary</w:t>
+      </w:r>
+    </w:p>
+    <w:p>
+      <w:pPr>
+        <w:ind w:left="0" w:firstLine="0"/>
+        <w:rPr/>
+      </w:pPr>
+      <w:r>
+        <w:rPr>
+          <w:rtl w:val="0"/>
+        </w:rPr>
+      </w:r>
+    </w:p>
+    <w:p>
+      <w:pPr>
+        <w:ind w:left="0" w:firstLine="0"/>
+        <w:rPr/>
+      </w:pPr>
+      <w:r>
+        <w:rPr>
+          <w:rtl w:val="0"/>
+        </w:rPr>
+        <w:tab/>
+        <w:tab/>
+        <w:tab/>
+        <w:t xml:space="preserve">Travel Time = 1.75 hours</w:t>
+      </w:r>
+    </w:p>
+    <w:p>
+      <w:pPr>
+        <w:rPr/>
+      </w:pPr>
+      <w:r>
+        <w:rPr>
+          <w:rtl w:val="0"/>
+        </w:rPr>
+        <w:tab/>
+        <w:tab/>
+        <w:tab/>
+        <w:t xml:space="preserve">House Time = 0.75 hours</w:t>
+      </w:r>
+    </w:p>
+    <w:p>
+      <w:pPr>
+        <w:rPr/>
+      </w:pPr>
+      <w:r>
+        <w:rPr>
+          <w:rtl w:val="0"/>
+        </w:rPr>
+        <w:tab/>
+        <w:tab/>
+        <w:tab/>
+        <w:t xml:space="preserve">Community Time = 2.00 hours</w:t>
+      </w:r>
+    </w:p>
+    <w:p>
+      <w:pPr>
+        <w:rPr/>
+      </w:pPr>
+      <w:r>
+        <w:rPr>
+          <w:rtl w:val="0"/>
+        </w:rPr>
+        <w:tab/>
+        <w:tab/>
+        <w:tab/>
+        <w:t xml:space="preserve">Documentation Time = 0.25 hours</w:t>
       </w:r>
     </w:p>
     <w:sectPr>

</xml_diff>